<commit_message>
Atualizando documento de revisão Bordas
</commit_message>
<xml_diff>
--- a/Revisão TailwindCSS.docx
+++ b/Revisão TailwindCSS.docx
@@ -4,21 +4,16 @@
   <w:body>
     <w:p>
       <w:r>
-        <w:t xml:space="preserve">Revisão </w:t>
+        <w:t>Revisão TailwindCSS</w:t>
       </w:r>
-      <w:proofErr w:type="spellStart"/>
-      <w:r>
-        <w:t>TailwindCSS</w:t>
-      </w:r>
-      <w:proofErr w:type="spellEnd"/>
     </w:p>
     <w:p/>
     <w:p>
       <w:r>
         <w:drawing>
-          <wp:inline distT="0" distB="0" distL="0" distR="0" wp14:anchorId="68B664EE" wp14:editId="17266133">
-            <wp:extent cx="9777730" cy="4629150"/>
-            <wp:effectExtent l="0" t="0" r="0" b="0"/>
+          <wp:inline distT="0" distB="0" distL="0" distR="0" wp14:anchorId="4D1C894F" wp14:editId="56707201">
+            <wp:extent cx="9777730" cy="4511675"/>
+            <wp:effectExtent l="0" t="0" r="0" b="3175"/>
             <wp:docPr id="1" name="Imagem 1"/>
             <wp:cNvGraphicFramePr>
               <a:graphicFrameLocks xmlns:a="http://schemas.openxmlformats.org/drawingml/2006/main" noChangeAspect="1"/>
@@ -39,7 +34,7 @@
                   <pic:spPr>
                     <a:xfrm>
                       <a:off x="0" y="0"/>
-                      <a:ext cx="9777730" cy="4629150"/>
+                      <a:ext cx="9777730" cy="4511675"/>
                     </a:xfrm>
                     <a:prstGeom prst="rect">
                       <a:avLst/>
@@ -52,6 +47,48 @@
         </w:drawing>
       </w:r>
     </w:p>
+    <w:p/>
+    <w:p>
+      <w:r>
+        <w:lastRenderedPageBreak/>
+        <w:drawing>
+          <wp:inline distT="0" distB="0" distL="0" distR="0" wp14:anchorId="119D2047" wp14:editId="63E39799">
+            <wp:extent cx="9777730" cy="3693160"/>
+            <wp:effectExtent l="0" t="0" r="0" b="2540"/>
+            <wp:docPr id="2" name="Imagem 2"/>
+            <wp:cNvGraphicFramePr>
+              <a:graphicFrameLocks xmlns:a="http://schemas.openxmlformats.org/drawingml/2006/main" noChangeAspect="1"/>
+            </wp:cNvGraphicFramePr>
+            <a:graphic xmlns:a="http://schemas.openxmlformats.org/drawingml/2006/main">
+              <a:graphicData uri="http://schemas.openxmlformats.org/drawingml/2006/picture">
+                <pic:pic xmlns:pic="http://schemas.openxmlformats.org/drawingml/2006/picture">
+                  <pic:nvPicPr>
+                    <pic:cNvPr id="1" name=""/>
+                    <pic:cNvPicPr/>
+                  </pic:nvPicPr>
+                  <pic:blipFill>
+                    <a:blip r:embed="rId5"/>
+                    <a:stretch>
+                      <a:fillRect/>
+                    </a:stretch>
+                  </pic:blipFill>
+                  <pic:spPr>
+                    <a:xfrm>
+                      <a:off x="0" y="0"/>
+                      <a:ext cx="9777730" cy="3693160"/>
+                    </a:xfrm>
+                    <a:prstGeom prst="rect">
+                      <a:avLst/>
+                    </a:prstGeom>
+                  </pic:spPr>
+                </pic:pic>
+              </a:graphicData>
+            </a:graphic>
+          </wp:inline>
+        </w:drawing>
+      </w:r>
+    </w:p>
+    <w:p/>
     <w:sectPr>
       <w:pgSz w:w="16838" w:h="11906" w:orient="landscape"/>
       <w:pgMar w:top="720" w:right="720" w:bottom="720" w:left="720" w:header="708" w:footer="708" w:gutter="0"/>

</xml_diff>

<commit_message>
Atualizando informações sobre Shadows
</commit_message>
<xml_diff>
--- a/Revisão TailwindCSS.docx
+++ b/Revisão TailwindCSS.docx
@@ -4,16 +4,22 @@
   <w:body>
     <w:p>
       <w:r>
-        <w:t>Revisão TailwindCSS</w:t>
-      </w:r>
+        <w:t xml:space="preserve">Revisão </w:t>
+      </w:r>
+      <w:proofErr w:type="spellStart"/>
+      <w:r>
+        <w:t>TailwindCSS</w:t>
+      </w:r>
+      <w:proofErr w:type="spellEnd"/>
     </w:p>
     <w:p/>
+    <w:p/>
     <w:p>
       <w:r>
         <w:drawing>
-          <wp:inline distT="0" distB="0" distL="0" distR="0" wp14:anchorId="4D1C894F" wp14:editId="56707201">
-            <wp:extent cx="9777730" cy="4511675"/>
-            <wp:effectExtent l="0" t="0" r="0" b="3175"/>
+          <wp:inline distT="0" distB="0" distL="0" distR="0" wp14:anchorId="3D446777" wp14:editId="356A3409">
+            <wp:extent cx="9777730" cy="4574540"/>
+            <wp:effectExtent l="0" t="0" r="0" b="0"/>
             <wp:docPr id="1" name="Imagem 1"/>
             <wp:cNvGraphicFramePr>
               <a:graphicFrameLocks xmlns:a="http://schemas.openxmlformats.org/drawingml/2006/main" noChangeAspect="1"/>
@@ -26,7 +32,7 @@
                     <pic:cNvPicPr/>
                   </pic:nvPicPr>
                   <pic:blipFill>
-                    <a:blip r:embed="rId4"/>
+                    <a:blip r:embed="rId6"/>
                     <a:stretch>
                       <a:fillRect/>
                     </a:stretch>
@@ -34,7 +40,7 @@
                   <pic:spPr>
                     <a:xfrm>
                       <a:off x="0" y="0"/>
-                      <a:ext cx="9777730" cy="4511675"/>
+                      <a:ext cx="9777730" cy="4574540"/>
                     </a:xfrm>
                     <a:prstGeom prst="rect">
                       <a:avLst/>
@@ -46,15 +52,19 @@
           </wp:inline>
         </w:drawing>
       </w:r>
+      <w:r>
+        <w:br w:type="textWrapping" w:clear="all"/>
+      </w:r>
     </w:p>
     <w:p/>
+    <w:p/>
     <w:p>
       <w:r>
         <w:lastRenderedPageBreak/>
         <w:drawing>
-          <wp:inline distT="0" distB="0" distL="0" distR="0" wp14:anchorId="119D2047" wp14:editId="63E39799">
-            <wp:extent cx="9777730" cy="3693160"/>
-            <wp:effectExtent l="0" t="0" r="0" b="2540"/>
+          <wp:inline distT="0" distB="0" distL="0" distR="0" wp14:anchorId="60CF6C2C" wp14:editId="2AB97F36">
+            <wp:extent cx="9777730" cy="3966845"/>
+            <wp:effectExtent l="0" t="0" r="0" b="0"/>
             <wp:docPr id="2" name="Imagem 2"/>
             <wp:cNvGraphicFramePr>
               <a:graphicFrameLocks xmlns:a="http://schemas.openxmlformats.org/drawingml/2006/main" noChangeAspect="1"/>
@@ -67,7 +77,7 @@
                     <pic:cNvPicPr/>
                   </pic:nvPicPr>
                   <pic:blipFill>
-                    <a:blip r:embed="rId5"/>
+                    <a:blip r:embed="rId7"/>
                     <a:stretch>
                       <a:fillRect/>
                     </a:stretch>
@@ -75,7 +85,7 @@
                   <pic:spPr>
                     <a:xfrm>
                       <a:off x="0" y="0"/>
-                      <a:ext cx="9777730" cy="3693160"/>
+                      <a:ext cx="9777730" cy="3966845"/>
                     </a:xfrm>
                     <a:prstGeom prst="rect">
                       <a:avLst/>
@@ -89,14 +99,265 @@
       </w:r>
     </w:p>
     <w:p/>
+    <w:p/>
+    <w:p>
+      <w:pPr>
+        <w:rPr>
+          <w:u w:val="single"/>
+        </w:rPr>
+      </w:pPr>
+      <w:r>
+        <w:lastRenderedPageBreak/>
+        <w:drawing>
+          <wp:inline distT="0" distB="0" distL="0" distR="0" wp14:anchorId="51124F0D" wp14:editId="170DBE5B">
+            <wp:extent cx="9777730" cy="2837180"/>
+            <wp:effectExtent l="0" t="0" r="0" b="1270"/>
+            <wp:docPr id="6" name="Imagem 6"/>
+            <wp:cNvGraphicFramePr>
+              <a:graphicFrameLocks xmlns:a="http://schemas.openxmlformats.org/drawingml/2006/main" noChangeAspect="1"/>
+            </wp:cNvGraphicFramePr>
+            <a:graphic xmlns:a="http://schemas.openxmlformats.org/drawingml/2006/main">
+              <a:graphicData uri="http://schemas.openxmlformats.org/drawingml/2006/picture">
+                <pic:pic xmlns:pic="http://schemas.openxmlformats.org/drawingml/2006/picture">
+                  <pic:nvPicPr>
+                    <pic:cNvPr id="1" name=""/>
+                    <pic:cNvPicPr/>
+                  </pic:nvPicPr>
+                  <pic:blipFill>
+                    <a:blip r:embed="rId8"/>
+                    <a:stretch>
+                      <a:fillRect/>
+                    </a:stretch>
+                  </pic:blipFill>
+                  <pic:spPr>
+                    <a:xfrm>
+                      <a:off x="0" y="0"/>
+                      <a:ext cx="9777730" cy="2837180"/>
+                    </a:xfrm>
+                    <a:prstGeom prst="rect">
+                      <a:avLst/>
+                    </a:prstGeom>
+                  </pic:spPr>
+                </pic:pic>
+              </a:graphicData>
+            </a:graphic>
+          </wp:inline>
+        </w:drawing>
+      </w:r>
+    </w:p>
+    <w:p/>
+    <w:p>
+      <w:pPr>
+        <w:rPr>
+          <w:b/>
+          <w:bCs/>
+          <w:u w:val="single"/>
+        </w:rPr>
+      </w:pPr>
+      <w:r>
+        <w:rPr>
+          <w:b/>
+          <w:bCs/>
+          <w:u w:val="single"/>
+        </w:rPr>
+        <w:t>Sintaxe CCS para box-</w:t>
+      </w:r>
+      <w:proofErr w:type="spellStart"/>
+      <w:r>
+        <w:rPr>
+          <w:b/>
+          <w:bCs/>
+          <w:u w:val="single"/>
+        </w:rPr>
+        <w:t>shadow</w:t>
+      </w:r>
+      <w:proofErr w:type="spellEnd"/>
+      <w:r>
+        <w:rPr>
+          <w:b/>
+          <w:bCs/>
+          <w:u w:val="single"/>
+        </w:rPr>
+        <w:t>:</w:t>
+      </w:r>
+    </w:p>
+    <w:p>
+      <w:r>
+        <w:t>box-</w:t>
+      </w:r>
+      <w:proofErr w:type="spellStart"/>
+      <w:r>
+        <w:t>shadow</w:t>
+      </w:r>
+      <w:proofErr w:type="spellEnd"/>
+      <w:r>
+        <w:t>: [</w:t>
+      </w:r>
+      <w:proofErr w:type="spellStart"/>
+      <w:r>
+        <w:t>inset</w:t>
+      </w:r>
+      <w:proofErr w:type="spellEnd"/>
+      <w:r>
+        <w:t>] offset-x offset-y [</w:t>
+      </w:r>
+      <w:proofErr w:type="spellStart"/>
+      <w:r>
+        <w:t>blur-radius</w:t>
+      </w:r>
+      <w:proofErr w:type="spellEnd"/>
+      <w:r>
+        <w:t>] [spread-</w:t>
+      </w:r>
+      <w:proofErr w:type="spellStart"/>
+      <w:r>
+        <w:t>radius</w:t>
+      </w:r>
+      <w:proofErr w:type="spellEnd"/>
+      <w:r>
+        <w:t>] color;</w:t>
+      </w:r>
+    </w:p>
+    <w:p>
+      <w:r>
+        <w:drawing>
+          <wp:inline distT="0" distB="0" distL="0" distR="0" wp14:anchorId="71733206" wp14:editId="5C162D6E">
+            <wp:extent cx="1752600" cy="1362169"/>
+            <wp:effectExtent l="0" t="0" r="0" b="9525"/>
+            <wp:docPr id="5" name="Imagem 5"/>
+            <wp:cNvGraphicFramePr>
+              <a:graphicFrameLocks xmlns:a="http://schemas.openxmlformats.org/drawingml/2006/main" noChangeAspect="1"/>
+            </wp:cNvGraphicFramePr>
+            <a:graphic xmlns:a="http://schemas.openxmlformats.org/drawingml/2006/main">
+              <a:graphicData uri="http://schemas.openxmlformats.org/drawingml/2006/picture">
+                <pic:pic xmlns:pic="http://schemas.openxmlformats.org/drawingml/2006/picture">
+                  <pic:nvPicPr>
+                    <pic:cNvPr id="1" name=""/>
+                    <pic:cNvPicPr/>
+                  </pic:nvPicPr>
+                  <pic:blipFill>
+                    <a:blip r:embed="rId9"/>
+                    <a:stretch>
+                      <a:fillRect/>
+                    </a:stretch>
+                  </pic:blipFill>
+                  <pic:spPr>
+                    <a:xfrm>
+                      <a:off x="0" y="0"/>
+                      <a:ext cx="1758231" cy="1366545"/>
+                    </a:xfrm>
+                    <a:prstGeom prst="rect">
+                      <a:avLst/>
+                    </a:prstGeom>
+                  </pic:spPr>
+                </pic:pic>
+              </a:graphicData>
+            </a:graphic>
+          </wp:inline>
+        </w:drawing>
+      </w:r>
+    </w:p>
     <w:sectPr>
+      <w:footerReference w:type="default" r:id="rId10"/>
       <w:pgSz w:w="16838" w:h="11906" w:orient="landscape"/>
-      <w:pgMar w:top="720" w:right="720" w:bottom="720" w:left="720" w:header="708" w:footer="708" w:gutter="0"/>
+      <w:pgMar w:top="720" w:right="720" w:bottom="720" w:left="720" w:header="397" w:footer="397" w:gutter="0"/>
       <w:cols w:space="708"/>
       <w:docGrid w:linePitch="360"/>
     </w:sectPr>
   </w:body>
 </w:document>
+</file>
+
+<file path=word/endnotes.xml><?xml version="1.0" encoding="utf-8"?>
+<w:endnotes xmlns:wpc="http://schemas.microsoft.com/office/word/2010/wordprocessingCanvas" xmlns:cx="http://schemas.microsoft.com/office/drawing/2014/chartex" xmlns:cx1="http://schemas.microsoft.com/office/drawing/2015/9/8/chartex" xmlns:cx2="http://schemas.microsoft.com/office/drawing/2015/10/21/chartex" xmlns:cx3="http://schemas.microsoft.com/office/drawing/2016/5/9/chartex" xmlns:cx4="http://schemas.microsoft.com/office/drawing/2016/5/10/chartex" xmlns:cx5="http://schemas.microsoft.com/office/drawing/2016/5/11/chartex" xmlns:cx6="http://schemas.microsoft.com/office/drawing/2016/5/12/chartex" xmlns:cx7="http://schemas.microsoft.com/office/drawing/2016/5/13/chartex" xmlns:cx8="http://schemas.microsoft.com/office/drawing/2016/5/14/chartex" xmlns:mc="http://schemas.openxmlformats.org/markup-compatibility/2006" xmlns:aink="http://schemas.microsoft.com/office/drawing/2016/ink" xmlns:am3d="http://schemas.microsoft.com/office/drawing/2017/model3d" xmlns:o="urn:schemas-microsoft-com:office:office" xmlns:r="http://schemas.openxmlformats.org/officeDocument/2006/relationships" xmlns:m="http://schemas.openxmlformats.org/officeDocument/2006/math" xmlns:v="urn:schemas-microsoft-com:vml" xmlns:wp14="http://schemas.microsoft.com/office/word/2010/wordprocessingDrawing" xmlns:wp="http://schemas.openxmlformats.org/drawingml/2006/wordprocessingDrawing" xmlns:w10="urn:schemas-microsoft-com:office:word" xmlns:w="http://schemas.openxmlformats.org/wordprocessingml/2006/main" xmlns:w14="http://schemas.microsoft.com/office/word/2010/wordml" xmlns:w15="http://schemas.microsoft.com/office/word/2012/wordml" xmlns:w16cex="http://schemas.microsoft.com/office/word/2018/wordml/cex" xmlns:w16cid="http://schemas.microsoft.com/office/word/2016/wordml/cid" xmlns:w16="http://schemas.microsoft.com/office/word/2018/wordml" xmlns:w16sdtdh="http://schemas.microsoft.com/office/word/2020/wordml/sdtdatahash" xmlns:w16se="http://schemas.microsoft.com/office/word/2015/wordml/symex" xmlns:wpg="http://schemas.microsoft.com/office/word/2010/wordprocessingGroup" xmlns:wpi="http://schemas.microsoft.com/office/word/2010/wordprocessingInk" xmlns:wne="http://schemas.microsoft.com/office/word/2006/wordml" xmlns:wps="http://schemas.microsoft.com/office/word/2010/wordprocessingShape" mc:Ignorable="w14 w15 w16se w16cid w16 w16cex w16sdtdh wp14">
+  <w:endnote w:type="separator" w:id="-1">
+    <w:p>
+      <w:pPr>
+        <w:spacing w:after="0" w:line="240" w:lineRule="auto"/>
+      </w:pPr>
+      <w:r>
+        <w:separator/>
+      </w:r>
+    </w:p>
+  </w:endnote>
+  <w:endnote w:type="continuationSeparator" w:id="0">
+    <w:p>
+      <w:pPr>
+        <w:spacing w:after="0" w:line="240" w:lineRule="auto"/>
+      </w:pPr>
+      <w:r>
+        <w:continuationSeparator/>
+      </w:r>
+    </w:p>
+  </w:endnote>
+</w:endnotes>
+</file>
+
+<file path=word/footer1.xml><?xml version="1.0" encoding="utf-8"?>
+<w:ftr xmlns:wpc="http://schemas.microsoft.com/office/word/2010/wordprocessingCanvas" xmlns:cx="http://schemas.microsoft.com/office/drawing/2014/chartex" xmlns:cx1="http://schemas.microsoft.com/office/drawing/2015/9/8/chartex" xmlns:cx2="http://schemas.microsoft.com/office/drawing/2015/10/21/chartex" xmlns:cx3="http://schemas.microsoft.com/office/drawing/2016/5/9/chartex" xmlns:cx4="http://schemas.microsoft.com/office/drawing/2016/5/10/chartex" xmlns:cx5="http://schemas.microsoft.com/office/drawing/2016/5/11/chartex" xmlns:cx6="http://schemas.microsoft.com/office/drawing/2016/5/12/chartex" xmlns:cx7="http://schemas.microsoft.com/office/drawing/2016/5/13/chartex" xmlns:cx8="http://schemas.microsoft.com/office/drawing/2016/5/14/chartex" xmlns:mc="http://schemas.openxmlformats.org/markup-compatibility/2006" xmlns:aink="http://schemas.microsoft.com/office/drawing/2016/ink" xmlns:am3d="http://schemas.microsoft.com/office/drawing/2017/model3d" xmlns:o="urn:schemas-microsoft-com:office:office" xmlns:r="http://schemas.openxmlformats.org/officeDocument/2006/relationships" xmlns:m="http://schemas.openxmlformats.org/officeDocument/2006/math" xmlns:v="urn:schemas-microsoft-com:vml" xmlns:wp14="http://schemas.microsoft.com/office/word/2010/wordprocessingDrawing" xmlns:wp="http://schemas.openxmlformats.org/drawingml/2006/wordprocessingDrawing" xmlns:w10="urn:schemas-microsoft-com:office:word" xmlns:w="http://schemas.openxmlformats.org/wordprocessingml/2006/main" xmlns:w14="http://schemas.microsoft.com/office/word/2010/wordml" xmlns:w15="http://schemas.microsoft.com/office/word/2012/wordml" xmlns:w16cex="http://schemas.microsoft.com/office/word/2018/wordml/cex" xmlns:w16cid="http://schemas.microsoft.com/office/word/2016/wordml/cid" xmlns:w16="http://schemas.microsoft.com/office/word/2018/wordml" xmlns:w16sdtdh="http://schemas.microsoft.com/office/word/2020/wordml/sdtdatahash" xmlns:w16se="http://schemas.microsoft.com/office/word/2015/wordml/symex" xmlns:wpg="http://schemas.microsoft.com/office/word/2010/wordprocessingGroup" xmlns:wpi="http://schemas.microsoft.com/office/word/2010/wordprocessingInk" xmlns:wne="http://schemas.microsoft.com/office/word/2006/wordml" xmlns:wps="http://schemas.microsoft.com/office/word/2010/wordprocessingShape" mc:Ignorable="w14 w15 w16se w16cid w16 w16cex w16sdtdh wp14">
+  <w:sdt>
+    <w:sdtPr>
+      <w:id w:val="669681475"/>
+      <w:docPartObj>
+        <w:docPartGallery w:val="Page Numbers (Bottom of Page)"/>
+        <w:docPartUnique/>
+      </w:docPartObj>
+    </w:sdtPr>
+    <w:sdtContent>
+      <w:p>
+        <w:pPr>
+          <w:pStyle w:val="Rodap"/>
+          <w:jc w:val="right"/>
+        </w:pPr>
+        <w:r>
+          <w:fldChar w:fldCharType="begin"/>
+        </w:r>
+        <w:r>
+          <w:instrText>PAGE   \* MERGEFORMAT</w:instrText>
+        </w:r>
+        <w:r>
+          <w:fldChar w:fldCharType="separate"/>
+        </w:r>
+        <w:r>
+          <w:t>2</w:t>
+        </w:r>
+        <w:r>
+          <w:fldChar w:fldCharType="end"/>
+        </w:r>
+      </w:p>
+    </w:sdtContent>
+  </w:sdt>
+  <w:p>
+    <w:pPr>
+      <w:pStyle w:val="Rodap"/>
+    </w:pPr>
+  </w:p>
+</w:ftr>
+</file>
+
+<file path=word/footnotes.xml><?xml version="1.0" encoding="utf-8"?>
+<w:footnotes xmlns:wpc="http://schemas.microsoft.com/office/word/2010/wordprocessingCanvas" xmlns:cx="http://schemas.microsoft.com/office/drawing/2014/chartex" xmlns:cx1="http://schemas.microsoft.com/office/drawing/2015/9/8/chartex" xmlns:cx2="http://schemas.microsoft.com/office/drawing/2015/10/21/chartex" xmlns:cx3="http://schemas.microsoft.com/office/drawing/2016/5/9/chartex" xmlns:cx4="http://schemas.microsoft.com/office/drawing/2016/5/10/chartex" xmlns:cx5="http://schemas.microsoft.com/office/drawing/2016/5/11/chartex" xmlns:cx6="http://schemas.microsoft.com/office/drawing/2016/5/12/chartex" xmlns:cx7="http://schemas.microsoft.com/office/drawing/2016/5/13/chartex" xmlns:cx8="http://schemas.microsoft.com/office/drawing/2016/5/14/chartex" xmlns:mc="http://schemas.openxmlformats.org/markup-compatibility/2006" xmlns:aink="http://schemas.microsoft.com/office/drawing/2016/ink" xmlns:am3d="http://schemas.microsoft.com/office/drawing/2017/model3d" xmlns:o="urn:schemas-microsoft-com:office:office" xmlns:r="http://schemas.openxmlformats.org/officeDocument/2006/relationships" xmlns:m="http://schemas.openxmlformats.org/officeDocument/2006/math" xmlns:v="urn:schemas-microsoft-com:vml" xmlns:wp14="http://schemas.microsoft.com/office/word/2010/wordprocessingDrawing" xmlns:wp="http://schemas.openxmlformats.org/drawingml/2006/wordprocessingDrawing" xmlns:w10="urn:schemas-microsoft-com:office:word" xmlns:w="http://schemas.openxmlformats.org/wordprocessingml/2006/main" xmlns:w14="http://schemas.microsoft.com/office/word/2010/wordml" xmlns:w15="http://schemas.microsoft.com/office/word/2012/wordml" xmlns:w16cex="http://schemas.microsoft.com/office/word/2018/wordml/cex" xmlns:w16cid="http://schemas.microsoft.com/office/word/2016/wordml/cid" xmlns:w16="http://schemas.microsoft.com/office/word/2018/wordml" xmlns:w16sdtdh="http://schemas.microsoft.com/office/word/2020/wordml/sdtdatahash" xmlns:w16se="http://schemas.microsoft.com/office/word/2015/wordml/symex" xmlns:wpg="http://schemas.microsoft.com/office/word/2010/wordprocessingGroup" xmlns:wpi="http://schemas.microsoft.com/office/word/2010/wordprocessingInk" xmlns:wne="http://schemas.microsoft.com/office/word/2006/wordml" xmlns:wps="http://schemas.microsoft.com/office/word/2010/wordprocessingShape" mc:Ignorable="w14 w15 w16se w16cid w16 w16cex w16sdtdh wp14">
+  <w:footnote w:type="separator" w:id="-1">
+    <w:p>
+      <w:pPr>
+        <w:spacing w:after="0" w:line="240" w:lineRule="auto"/>
+      </w:pPr>
+      <w:r>
+        <w:separator/>
+      </w:r>
+    </w:p>
+  </w:footnote>
+  <w:footnote w:type="continuationSeparator" w:id="0">
+    <w:p>
+      <w:pPr>
+        <w:spacing w:after="0" w:line="240" w:lineRule="auto"/>
+      </w:pPr>
+      <w:r>
+        <w:continuationSeparator/>
+      </w:r>
+    </w:p>
+  </w:footnote>
+</w:footnotes>
 </file>
 
 <file path=word/styles.xml><?xml version="1.0" encoding="utf-8"?>
@@ -525,6 +786,50 @@
     <w:semiHidden/>
     <w:unhideWhenUsed/>
   </w:style>
+  <w:style w:type="paragraph" w:styleId="Cabealho">
+    <w:name w:val="header"/>
+    <w:basedOn w:val="Normal"/>
+    <w:link w:val="CabealhoChar"/>
+    <w:uiPriority w:val="99"/>
+    <w:unhideWhenUsed/>
+    <w:rsid w:val="00DC20F1"/>
+    <w:pPr>
+      <w:tabs>
+        <w:tab w:val="center" w:pos="4252"/>
+        <w:tab w:val="right" w:pos="8504"/>
+      </w:tabs>
+      <w:spacing w:after="0" w:line="240" w:lineRule="auto"/>
+    </w:pPr>
+  </w:style>
+  <w:style w:type="character" w:customStyle="1" w:styleId="CabealhoChar">
+    <w:name w:val="Cabeçalho Char"/>
+    <w:basedOn w:val="Fontepargpadro"/>
+    <w:link w:val="Cabealho"/>
+    <w:uiPriority w:val="99"/>
+    <w:rsid w:val="00DC20F1"/>
+  </w:style>
+  <w:style w:type="paragraph" w:styleId="Rodap">
+    <w:name w:val="footer"/>
+    <w:basedOn w:val="Normal"/>
+    <w:link w:val="RodapChar"/>
+    <w:uiPriority w:val="99"/>
+    <w:unhideWhenUsed/>
+    <w:rsid w:val="00DC20F1"/>
+    <w:pPr>
+      <w:tabs>
+        <w:tab w:val="center" w:pos="4252"/>
+        <w:tab w:val="right" w:pos="8504"/>
+      </w:tabs>
+      <w:spacing w:after="0" w:line="240" w:lineRule="auto"/>
+    </w:pPr>
+  </w:style>
+  <w:style w:type="character" w:customStyle="1" w:styleId="RodapChar">
+    <w:name w:val="Rodapé Char"/>
+    <w:basedOn w:val="Fontepargpadro"/>
+    <w:link w:val="Rodap"/>
+    <w:uiPriority w:val="99"/>
+    <w:rsid w:val="00DC20F1"/>
+  </w:style>
 </w:styles>
 </file>
 

</xml_diff>